<commit_message>
peer review, ethan rayner
</commit_message>
<xml_diff>
--- a/Milestone_3/Peer_Review.docx
+++ b/Milestone_3/Peer_Review.docx
@@ -419,25 +419,7 @@
           <w:szCs w:val="32"/>
           <w:lang w:val="en-US"/>
         </w:rPr>
-        <w:t xml:space="preserve">@ </w:t>
-      </w:r>
-      <w:r>
-        <w:rPr>
-          <w:rFonts w:ascii="Times New Roman" w:hAnsi="Times New Roman" w:cs="Times New Roman"/>
-          <w:sz w:val="32"/>
-          <w:szCs w:val="32"/>
-          <w:lang w:val="en-US"/>
-        </w:rPr>
-        <w:t>Alexander (s3895606)</w:t>
-      </w:r>
-      <w:r>
-        <w:rPr>
-          <w:rFonts w:ascii="Times New Roman" w:hAnsi="Times New Roman" w:cs="Times New Roman"/>
-          <w:sz w:val="32"/>
-          <w:szCs w:val="32"/>
-          <w:lang w:val="en-US"/>
-        </w:rPr>
-        <w:t>:</w:t>
+        <w:t>@ Alexander (s3895606):</w:t>
       </w:r>
     </w:p>
     <w:p>
@@ -482,16 +464,7 @@
           <w:szCs w:val="32"/>
           <w:lang w:val="en-US"/>
         </w:rPr>
-        <w:t xml:space="preserve">@ </w:t>
-      </w:r>
-      <w:r>
-        <w:rPr>
-          <w:rFonts w:ascii="Times New Roman" w:hAnsi="Times New Roman" w:cs="Times New Roman"/>
-          <w:sz w:val="32"/>
-          <w:szCs w:val="32"/>
-          <w:lang w:val="en-US"/>
-        </w:rPr>
-        <w:t>Weixi Guan (s3830776)</w:t>
+        <w:t>@ Weixi Guan (s3830776)</w:t>
       </w:r>
     </w:p>
     <w:tbl>
@@ -1375,18 +1348,577 @@
           <w:szCs w:val="32"/>
           <w:lang w:val="en-US"/>
         </w:rPr>
-        <w:t xml:space="preserve">@ </w:t>
-      </w:r>
-      <w:r>
-        <w:rPr>
-          <w:rFonts w:ascii="Times New Roman" w:hAnsi="Times New Roman" w:cs="Times New Roman"/>
-          <w:sz w:val="32"/>
-          <w:szCs w:val="32"/>
-          <w:lang w:val="en-US"/>
-        </w:rPr>
-        <w:t>Ethan (s3902240)</w:t>
+        <w:t>@ Ethan (s3902240)</w:t>
       </w:r>
     </w:p>
+    <w:tbl>
+      <w:tblPr>
+        <w:tblStyle w:val="TableGrid"/>
+        <w:tblW w:w="9165" w:type="dxa"/>
+        <w:tblLook w:val="04A0" w:firstRow="1" w:lastRow="0" w:firstColumn="1" w:lastColumn="0" w:noHBand="0" w:noVBand="1"/>
+      </w:tblPr>
+      <w:tblGrid>
+        <w:gridCol w:w="536"/>
+        <w:gridCol w:w="8629"/>
+      </w:tblGrid>
+      <w:tr>
+        <w:trPr>
+          <w:trHeight w:val="405"/>
+        </w:trPr>
+        <w:tc>
+          <w:tcPr>
+            <w:tcW w:w="536" w:type="dxa"/>
+          </w:tcPr>
+          <w:p>
+            <w:pPr>
+              <w:jc w:val="center"/>
+              <w:rPr>
+                <w:rFonts w:ascii="Times New Roman" w:hAnsi="Times New Roman" w:cs="Times New Roman"/>
+                <w:sz w:val="32"/>
+                <w:szCs w:val="32"/>
+                <w:lang w:val="en-US"/>
+              </w:rPr>
+            </w:pPr>
+            <w:r>
+              <w:rPr>
+                <w:rFonts w:ascii="Times New Roman" w:hAnsi="Times New Roman" w:cs="Times New Roman"/>
+                <w:sz w:val="32"/>
+                <w:szCs w:val="32"/>
+                <w:lang w:val="en-US"/>
+              </w:rPr>
+              <w:t>1</w:t>
+            </w:r>
+          </w:p>
+        </w:tc>
+        <w:tc>
+          <w:tcPr>
+            <w:tcW w:w="8629" w:type="dxa"/>
+          </w:tcPr>
+          <w:p>
+            <w:pPr>
+              <w:jc w:val="both"/>
+              <w:rPr>
+                <w:rFonts w:ascii="Times New Roman" w:hAnsi="Times New Roman" w:cs="Times New Roman"/>
+                <w:sz w:val="32"/>
+                <w:szCs w:val="32"/>
+                <w:lang w:val="en-US"/>
+              </w:rPr>
+            </w:pPr>
+            <w:r>
+              <w:rPr>
+                <w:rFonts w:ascii="Times New Roman" w:hAnsi="Times New Roman" w:cs="Times New Roman"/>
+                <w:sz w:val="32"/>
+                <w:szCs w:val="32"/>
+                <w:lang w:val="en-US"/>
+              </w:rPr>
+              <w:t>User Stories</w:t>
+            </w:r>
+          </w:p>
+        </w:tc>
+      </w:tr>
+      <w:tr>
+        <w:trPr>
+          <w:trHeight w:val="405"/>
+        </w:trPr>
+        <w:tc>
+          <w:tcPr>
+            <w:tcW w:w="536" w:type="dxa"/>
+          </w:tcPr>
+          <w:p>
+            <w:pPr>
+              <w:jc w:val="center"/>
+              <w:rPr>
+                <w:rFonts w:ascii="Times New Roman" w:hAnsi="Times New Roman" w:cs="Times New Roman"/>
+                <w:sz w:val="32"/>
+                <w:szCs w:val="32"/>
+                <w:lang w:val="en-US"/>
+              </w:rPr>
+            </w:pPr>
+            <w:r>
+              <w:rPr>
+                <w:rFonts w:ascii="Times New Roman" w:hAnsi="Times New Roman" w:cs="Times New Roman"/>
+                <w:sz w:val="32"/>
+                <w:szCs w:val="32"/>
+                <w:lang w:val="en-US"/>
+              </w:rPr>
+              <w:t>2</w:t>
+            </w:r>
+          </w:p>
+        </w:tc>
+        <w:tc>
+          <w:tcPr>
+            <w:tcW w:w="8629" w:type="dxa"/>
+          </w:tcPr>
+          <w:p>
+            <w:pPr>
+              <w:jc w:val="both"/>
+              <w:rPr>
+                <w:rFonts w:ascii="Times New Roman" w:hAnsi="Times New Roman" w:cs="Times New Roman"/>
+                <w:sz w:val="32"/>
+                <w:szCs w:val="32"/>
+                <w:lang w:val="en-US"/>
+              </w:rPr>
+            </w:pPr>
+            <w:r>
+              <w:rPr>
+                <w:rFonts w:ascii="Times New Roman" w:hAnsi="Times New Roman" w:cs="Times New Roman"/>
+                <w:sz w:val="32"/>
+                <w:szCs w:val="32"/>
+                <w:lang w:val="en-US"/>
+              </w:rPr>
+              <w:t xml:space="preserve">Definition of Done (Sprint 1 </w:t>
+            </w:r>
+            <w:proofErr w:type="gramStart"/>
+            <w:r>
+              <w:rPr>
+                <w:rFonts w:ascii="Times New Roman" w:hAnsi="Times New Roman" w:cs="Times New Roman"/>
+                <w:sz w:val="32"/>
+                <w:szCs w:val="32"/>
+                <w:lang w:val="en-US"/>
+              </w:rPr>
+              <w:t>and  2</w:t>
+            </w:r>
+            <w:proofErr w:type="gramEnd"/>
+            <w:r>
+              <w:rPr>
+                <w:rFonts w:ascii="Times New Roman" w:hAnsi="Times New Roman" w:cs="Times New Roman"/>
+                <w:sz w:val="32"/>
+                <w:szCs w:val="32"/>
+                <w:lang w:val="en-US"/>
+              </w:rPr>
+              <w:t>)</w:t>
+            </w:r>
+          </w:p>
+        </w:tc>
+      </w:tr>
+      <w:tr>
+        <w:trPr>
+          <w:trHeight w:val="422"/>
+        </w:trPr>
+        <w:tc>
+          <w:tcPr>
+            <w:tcW w:w="536" w:type="dxa"/>
+          </w:tcPr>
+          <w:p>
+            <w:pPr>
+              <w:jc w:val="center"/>
+              <w:rPr>
+                <w:rFonts w:ascii="Times New Roman" w:hAnsi="Times New Roman" w:cs="Times New Roman"/>
+                <w:sz w:val="32"/>
+                <w:szCs w:val="32"/>
+                <w:lang w:val="en-US"/>
+              </w:rPr>
+            </w:pPr>
+            <w:r>
+              <w:rPr>
+                <w:rFonts w:ascii="Times New Roman" w:hAnsi="Times New Roman" w:cs="Times New Roman"/>
+                <w:sz w:val="32"/>
+                <w:szCs w:val="32"/>
+                <w:lang w:val="en-US"/>
+              </w:rPr>
+              <w:t>3</w:t>
+            </w:r>
+          </w:p>
+        </w:tc>
+        <w:tc>
+          <w:tcPr>
+            <w:tcW w:w="8629" w:type="dxa"/>
+          </w:tcPr>
+          <w:p>
+            <w:pPr>
+              <w:jc w:val="both"/>
+              <w:rPr>
+                <w:rFonts w:ascii="Times New Roman" w:hAnsi="Times New Roman" w:cs="Times New Roman"/>
+                <w:sz w:val="32"/>
+                <w:szCs w:val="32"/>
+                <w:lang w:val="en-US"/>
+              </w:rPr>
+            </w:pPr>
+            <w:r>
+              <w:rPr>
+                <w:rFonts w:ascii="Times New Roman" w:hAnsi="Times New Roman" w:cs="Times New Roman"/>
+                <w:sz w:val="32"/>
+                <w:szCs w:val="32"/>
+                <w:lang w:val="en-US"/>
+              </w:rPr>
+              <w:t>Medications/Symptoms page for doctor</w:t>
+            </w:r>
+          </w:p>
+        </w:tc>
+      </w:tr>
+      <w:tr>
+        <w:trPr>
+          <w:trHeight w:val="405"/>
+        </w:trPr>
+        <w:tc>
+          <w:tcPr>
+            <w:tcW w:w="536" w:type="dxa"/>
+          </w:tcPr>
+          <w:p>
+            <w:pPr>
+              <w:jc w:val="center"/>
+              <w:rPr>
+                <w:rFonts w:ascii="Times New Roman" w:hAnsi="Times New Roman" w:cs="Times New Roman"/>
+                <w:sz w:val="32"/>
+                <w:szCs w:val="32"/>
+                <w:lang w:val="en-US"/>
+              </w:rPr>
+            </w:pPr>
+            <w:r>
+              <w:rPr>
+                <w:rFonts w:ascii="Times New Roman" w:hAnsi="Times New Roman" w:cs="Times New Roman"/>
+                <w:sz w:val="32"/>
+                <w:szCs w:val="32"/>
+                <w:lang w:val="en-US"/>
+              </w:rPr>
+              <w:t>4</w:t>
+            </w:r>
+          </w:p>
+        </w:tc>
+        <w:tc>
+          <w:tcPr>
+            <w:tcW w:w="8629" w:type="dxa"/>
+          </w:tcPr>
+          <w:p>
+            <w:pPr>
+              <w:jc w:val="both"/>
+              <w:rPr>
+                <w:rFonts w:ascii="Times New Roman" w:hAnsi="Times New Roman" w:cs="Times New Roman"/>
+                <w:sz w:val="32"/>
+                <w:szCs w:val="32"/>
+                <w:lang w:val="en-US"/>
+              </w:rPr>
+            </w:pPr>
+            <w:r>
+              <w:rPr>
+                <w:rFonts w:ascii="Times New Roman" w:hAnsi="Times New Roman" w:cs="Times New Roman"/>
+                <w:sz w:val="32"/>
+                <w:szCs w:val="32"/>
+                <w:lang w:val="en-US"/>
+              </w:rPr>
+              <w:t xml:space="preserve">Chat page for </w:t>
+            </w:r>
+            <w:proofErr w:type="gramStart"/>
+            <w:r>
+              <w:rPr>
+                <w:rFonts w:ascii="Times New Roman" w:hAnsi="Times New Roman" w:cs="Times New Roman"/>
+                <w:sz w:val="32"/>
+                <w:szCs w:val="32"/>
+                <w:lang w:val="en-US"/>
+              </w:rPr>
+              <w:t>Doctor</w:t>
+            </w:r>
+            <w:proofErr w:type="gramEnd"/>
+          </w:p>
+        </w:tc>
+      </w:tr>
+      <w:tr>
+        <w:trPr>
+          <w:trHeight w:val="405"/>
+        </w:trPr>
+        <w:tc>
+          <w:tcPr>
+            <w:tcW w:w="536" w:type="dxa"/>
+          </w:tcPr>
+          <w:p>
+            <w:pPr>
+              <w:jc w:val="center"/>
+              <w:rPr>
+                <w:rFonts w:ascii="Times New Roman" w:hAnsi="Times New Roman" w:cs="Times New Roman"/>
+                <w:sz w:val="32"/>
+                <w:szCs w:val="32"/>
+                <w:lang w:val="en-US"/>
+              </w:rPr>
+            </w:pPr>
+            <w:r>
+              <w:rPr>
+                <w:rFonts w:ascii="Times New Roman" w:hAnsi="Times New Roman" w:cs="Times New Roman"/>
+                <w:sz w:val="32"/>
+                <w:szCs w:val="32"/>
+                <w:lang w:val="en-US"/>
+              </w:rPr>
+              <w:t>5</w:t>
+            </w:r>
+          </w:p>
+        </w:tc>
+        <w:tc>
+          <w:tcPr>
+            <w:tcW w:w="8629" w:type="dxa"/>
+          </w:tcPr>
+          <w:p>
+            <w:pPr>
+              <w:jc w:val="both"/>
+              <w:rPr>
+                <w:rFonts w:ascii="Times New Roman" w:hAnsi="Times New Roman" w:cs="Times New Roman"/>
+                <w:sz w:val="32"/>
+                <w:szCs w:val="32"/>
+                <w:lang w:val="en-US"/>
+              </w:rPr>
+            </w:pPr>
+            <w:r>
+              <w:rPr>
+                <w:rFonts w:ascii="Times New Roman" w:hAnsi="Times New Roman" w:cs="Times New Roman"/>
+                <w:sz w:val="32"/>
+                <w:szCs w:val="32"/>
+                <w:lang w:val="en-US"/>
+              </w:rPr>
+              <w:t>Medications/Symptoms page for patient</w:t>
+            </w:r>
+          </w:p>
+        </w:tc>
+      </w:tr>
+      <w:tr>
+        <w:trPr>
+          <w:trHeight w:val="405"/>
+        </w:trPr>
+        <w:tc>
+          <w:tcPr>
+            <w:tcW w:w="536" w:type="dxa"/>
+          </w:tcPr>
+          <w:p>
+            <w:pPr>
+              <w:jc w:val="center"/>
+              <w:rPr>
+                <w:rFonts w:ascii="Times New Roman" w:hAnsi="Times New Roman" w:cs="Times New Roman"/>
+                <w:sz w:val="32"/>
+                <w:szCs w:val="32"/>
+                <w:lang w:val="en-US"/>
+              </w:rPr>
+            </w:pPr>
+            <w:r>
+              <w:rPr>
+                <w:rFonts w:ascii="Times New Roman" w:hAnsi="Times New Roman" w:cs="Times New Roman"/>
+                <w:sz w:val="32"/>
+                <w:szCs w:val="32"/>
+                <w:lang w:val="en-US"/>
+              </w:rPr>
+              <w:t>6</w:t>
+            </w:r>
+          </w:p>
+        </w:tc>
+        <w:tc>
+          <w:tcPr>
+            <w:tcW w:w="8629" w:type="dxa"/>
+          </w:tcPr>
+          <w:p>
+            <w:pPr>
+              <w:jc w:val="both"/>
+              <w:rPr>
+                <w:rFonts w:ascii="Times New Roman" w:hAnsi="Times New Roman" w:cs="Times New Roman"/>
+                <w:sz w:val="32"/>
+                <w:szCs w:val="32"/>
+                <w:lang w:val="en-US"/>
+              </w:rPr>
+            </w:pPr>
+            <w:r>
+              <w:rPr>
+                <w:rFonts w:ascii="Times New Roman" w:hAnsi="Times New Roman" w:cs="Times New Roman"/>
+                <w:sz w:val="32"/>
+                <w:szCs w:val="32"/>
+                <w:lang w:val="en-US"/>
+              </w:rPr>
+              <w:t xml:space="preserve">Chat page for </w:t>
+            </w:r>
+            <w:proofErr w:type="gramStart"/>
+            <w:r>
+              <w:rPr>
+                <w:rFonts w:ascii="Times New Roman" w:hAnsi="Times New Roman" w:cs="Times New Roman"/>
+                <w:sz w:val="32"/>
+                <w:szCs w:val="32"/>
+                <w:lang w:val="en-US"/>
+              </w:rPr>
+              <w:t>Patient</w:t>
+            </w:r>
+            <w:proofErr w:type="gramEnd"/>
+          </w:p>
+        </w:tc>
+      </w:tr>
+      <w:tr>
+        <w:trPr>
+          <w:trHeight w:val="827"/>
+        </w:trPr>
+        <w:tc>
+          <w:tcPr>
+            <w:tcW w:w="536" w:type="dxa"/>
+          </w:tcPr>
+          <w:p>
+            <w:pPr>
+              <w:jc w:val="center"/>
+              <w:rPr>
+                <w:rFonts w:ascii="Times New Roman" w:hAnsi="Times New Roman" w:cs="Times New Roman"/>
+                <w:sz w:val="32"/>
+                <w:szCs w:val="32"/>
+                <w:lang w:val="en-US"/>
+              </w:rPr>
+            </w:pPr>
+            <w:r>
+              <w:rPr>
+                <w:rFonts w:ascii="Times New Roman" w:hAnsi="Times New Roman" w:cs="Times New Roman"/>
+                <w:sz w:val="32"/>
+                <w:szCs w:val="32"/>
+                <w:lang w:val="en-US"/>
+              </w:rPr>
+              <w:t>7</w:t>
+            </w:r>
+          </w:p>
+        </w:tc>
+        <w:tc>
+          <w:tcPr>
+            <w:tcW w:w="8629" w:type="dxa"/>
+          </w:tcPr>
+          <w:p>
+            <w:pPr>
+              <w:jc w:val="both"/>
+              <w:rPr>
+                <w:rFonts w:ascii="Times New Roman" w:hAnsi="Times New Roman" w:cs="Times New Roman"/>
+                <w:sz w:val="32"/>
+                <w:szCs w:val="32"/>
+                <w:lang w:val="en-US"/>
+              </w:rPr>
+            </w:pPr>
+            <w:r>
+              <w:rPr>
+                <w:rFonts w:ascii="Times New Roman" w:hAnsi="Times New Roman" w:cs="Times New Roman"/>
+                <w:sz w:val="32"/>
+                <w:szCs w:val="32"/>
+                <w:lang w:val="en-US"/>
+              </w:rPr>
+              <w:t xml:space="preserve">Added backend for </w:t>
+            </w:r>
+            <w:r>
+              <w:rPr>
+                <w:rFonts w:ascii="Times New Roman" w:hAnsi="Times New Roman" w:cs="Times New Roman"/>
+                <w:sz w:val="32"/>
+                <w:szCs w:val="32"/>
+                <w:lang w:val="en-US"/>
+              </w:rPr>
+              <w:t>prescriptions and symptoms</w:t>
+            </w:r>
+          </w:p>
+        </w:tc>
+      </w:tr>
+      <w:tr>
+        <w:trPr>
+          <w:trHeight w:val="388"/>
+        </w:trPr>
+        <w:tc>
+          <w:tcPr>
+            <w:tcW w:w="536" w:type="dxa"/>
+          </w:tcPr>
+          <w:p>
+            <w:pPr>
+              <w:jc w:val="center"/>
+              <w:rPr>
+                <w:rFonts w:ascii="Times New Roman" w:hAnsi="Times New Roman" w:cs="Times New Roman"/>
+                <w:sz w:val="32"/>
+                <w:szCs w:val="32"/>
+                <w:lang w:val="en-US"/>
+              </w:rPr>
+            </w:pPr>
+            <w:r>
+              <w:rPr>
+                <w:rFonts w:ascii="Times New Roman" w:hAnsi="Times New Roman" w:cs="Times New Roman"/>
+                <w:sz w:val="32"/>
+                <w:szCs w:val="32"/>
+                <w:lang w:val="en-US"/>
+              </w:rPr>
+              <w:t>8</w:t>
+            </w:r>
+          </w:p>
+        </w:tc>
+        <w:tc>
+          <w:tcPr>
+            <w:tcW w:w="8629" w:type="dxa"/>
+          </w:tcPr>
+          <w:p>
+            <w:pPr>
+              <w:jc w:val="both"/>
+              <w:rPr>
+                <w:rFonts w:ascii="Times New Roman" w:hAnsi="Times New Roman" w:cs="Times New Roman"/>
+                <w:sz w:val="32"/>
+                <w:szCs w:val="32"/>
+                <w:lang w:val="en-US"/>
+              </w:rPr>
+            </w:pPr>
+            <w:r>
+              <w:rPr>
+                <w:rFonts w:ascii="Times New Roman" w:hAnsi="Times New Roman" w:cs="Times New Roman"/>
+                <w:sz w:val="32"/>
+                <w:szCs w:val="32"/>
+                <w:lang w:val="en-US"/>
+              </w:rPr>
+              <w:t>Helped with backend for patients</w:t>
+            </w:r>
+          </w:p>
+        </w:tc>
+      </w:tr>
+      <w:tr>
+        <w:trPr>
+          <w:trHeight w:val="388"/>
+        </w:trPr>
+        <w:tc>
+          <w:tcPr>
+            <w:tcW w:w="536" w:type="dxa"/>
+          </w:tcPr>
+          <w:p>
+            <w:pPr>
+              <w:jc w:val="center"/>
+              <w:rPr>
+                <w:rFonts w:ascii="Times New Roman" w:hAnsi="Times New Roman" w:cs="Times New Roman"/>
+                <w:sz w:val="32"/>
+                <w:szCs w:val="32"/>
+                <w:lang w:val="en-US"/>
+              </w:rPr>
+            </w:pPr>
+            <w:r>
+              <w:rPr>
+                <w:rFonts w:ascii="Times New Roman" w:hAnsi="Times New Roman" w:cs="Times New Roman"/>
+                <w:sz w:val="32"/>
+                <w:szCs w:val="32"/>
+                <w:lang w:val="en-US"/>
+              </w:rPr>
+              <w:t>9</w:t>
+            </w:r>
+          </w:p>
+        </w:tc>
+        <w:tc>
+          <w:tcPr>
+            <w:tcW w:w="8629" w:type="dxa"/>
+          </w:tcPr>
+          <w:p>
+            <w:pPr>
+              <w:jc w:val="both"/>
+              <w:rPr>
+                <w:rFonts w:ascii="Times New Roman" w:hAnsi="Times New Roman" w:cs="Times New Roman"/>
+                <w:sz w:val="32"/>
+                <w:szCs w:val="32"/>
+                <w:lang w:val="en-US"/>
+              </w:rPr>
+            </w:pPr>
+            <w:r>
+              <w:rPr>
+                <w:rFonts w:ascii="Times New Roman" w:hAnsi="Times New Roman" w:cs="Times New Roman"/>
+                <w:sz w:val="32"/>
+                <w:szCs w:val="32"/>
+                <w:lang w:val="en-US"/>
+              </w:rPr>
+              <w:t xml:space="preserve">Page to select patient to chat with for </w:t>
+            </w:r>
+            <w:proofErr w:type="gramStart"/>
+            <w:r>
+              <w:rPr>
+                <w:rFonts w:ascii="Times New Roman" w:hAnsi="Times New Roman" w:cs="Times New Roman"/>
+                <w:sz w:val="32"/>
+                <w:szCs w:val="32"/>
+                <w:lang w:val="en-US"/>
+              </w:rPr>
+              <w:t>Doctor</w:t>
+            </w:r>
+            <w:proofErr w:type="gramEnd"/>
+          </w:p>
+        </w:tc>
+      </w:tr>
+    </w:tbl>
     <w:p>
       <w:pPr>
         <w:rPr>
@@ -1429,16 +1961,7 @@
           <w:szCs w:val="32"/>
           <w:lang w:val="en-US"/>
         </w:rPr>
-        <w:t xml:space="preserve">@ </w:t>
-      </w:r>
-      <w:r>
-        <w:rPr>
-          <w:rFonts w:ascii="Times New Roman" w:hAnsi="Times New Roman" w:cs="Times New Roman"/>
-          <w:sz w:val="32"/>
-          <w:szCs w:val="32"/>
-          <w:lang w:val="en-US"/>
-        </w:rPr>
-        <w:t>Pak Yin Lai (s3827212)</w:t>
+        <w:t>@ Pak Yin Lai (s3827212)</w:t>
       </w:r>
     </w:p>
     <w:p>
@@ -1483,16 +2006,7 @@
           <w:szCs w:val="32"/>
           <w:lang w:val="en-US"/>
         </w:rPr>
-        <w:t xml:space="preserve">@ </w:t>
-      </w:r>
-      <w:r>
-        <w:rPr>
-          <w:rFonts w:ascii="Times New Roman" w:hAnsi="Times New Roman" w:cs="Times New Roman"/>
-          <w:sz w:val="32"/>
-          <w:szCs w:val="32"/>
-          <w:lang w:val="en-US"/>
-        </w:rPr>
-        <w:t>Rylan (s3896416)</w:t>
+        <w:t>@ Rylan (s3896416)</w:t>
       </w:r>
     </w:p>
     <w:p>
@@ -2235,6 +2749,7 @@
   <w:style w:type="paragraph" w:default="1" w:styleId="Normal">
     <w:name w:val="Normal"/>
     <w:qFormat/>
+    <w:rsid w:val="008F075A"/>
   </w:style>
   <w:style w:type="character" w:default="1" w:styleId="DefaultParagraphFont">
     <w:name w:val="Default Paragraph Font"/>

</xml_diff>

<commit_message>
Added my peer review
</commit_message>
<xml_diff>
--- a/Milestone_3/Peer_Review.docx
+++ b/Milestone_3/Peer_Review.docx
@@ -422,6 +422,561 @@
         <w:t>@ Alexander (s3895606):</w:t>
       </w:r>
     </w:p>
+    <w:tbl>
+      <w:tblPr>
+        <w:tblStyle w:val="TableGrid"/>
+        <w:tblW w:w="9165" w:type="dxa"/>
+        <w:tblLook w:val="04A0" w:firstRow="1" w:lastRow="0" w:firstColumn="1" w:lastColumn="0" w:noHBand="0" w:noVBand="1"/>
+      </w:tblPr>
+      <w:tblGrid>
+        <w:gridCol w:w="536"/>
+        <w:gridCol w:w="8629"/>
+      </w:tblGrid>
+      <w:tr>
+        <w:trPr>
+          <w:trHeight w:val="405"/>
+        </w:trPr>
+        <w:tc>
+          <w:tcPr>
+            <w:tcW w:w="536" w:type="dxa"/>
+            <w:tcBorders>
+              <w:top w:val="single" w:sz="4" w:space="0" w:color="auto"/>
+              <w:left w:val="single" w:sz="4" w:space="0" w:color="auto"/>
+              <w:bottom w:val="single" w:sz="4" w:space="0" w:color="auto"/>
+              <w:right w:val="single" w:sz="4" w:space="0" w:color="auto"/>
+            </w:tcBorders>
+            <w:hideMark/>
+          </w:tcPr>
+          <w:p>
+            <w:pPr>
+              <w:jc w:val="center"/>
+              <w:rPr>
+                <w:rFonts w:ascii="Times New Roman" w:hAnsi="Times New Roman" w:cs="Times New Roman"/>
+                <w:sz w:val="32"/>
+                <w:szCs w:val="32"/>
+                <w:lang w:val="en-US"/>
+              </w:rPr>
+            </w:pPr>
+            <w:r>
+              <w:rPr>
+                <w:rFonts w:ascii="Times New Roman" w:hAnsi="Times New Roman" w:cs="Times New Roman"/>
+                <w:sz w:val="32"/>
+                <w:szCs w:val="32"/>
+                <w:lang w:val="en-US"/>
+              </w:rPr>
+              <w:t>1</w:t>
+            </w:r>
+          </w:p>
+        </w:tc>
+        <w:tc>
+          <w:tcPr>
+            <w:tcW w:w="8629" w:type="dxa"/>
+            <w:tcBorders>
+              <w:top w:val="single" w:sz="4" w:space="0" w:color="auto"/>
+              <w:left w:val="single" w:sz="4" w:space="0" w:color="auto"/>
+              <w:bottom w:val="single" w:sz="4" w:space="0" w:color="auto"/>
+              <w:right w:val="single" w:sz="4" w:space="0" w:color="auto"/>
+            </w:tcBorders>
+            <w:hideMark/>
+          </w:tcPr>
+          <w:p>
+            <w:pPr>
+              <w:jc w:val="both"/>
+              <w:rPr>
+                <w:rFonts w:ascii="Times New Roman" w:hAnsi="Times New Roman" w:cs="Times New Roman"/>
+                <w:sz w:val="32"/>
+                <w:szCs w:val="32"/>
+                <w:lang w:val="en-US"/>
+              </w:rPr>
+            </w:pPr>
+            <w:r>
+              <w:rPr>
+                <w:rFonts w:ascii="Times New Roman" w:hAnsi="Times New Roman" w:cs="Times New Roman"/>
+                <w:sz w:val="32"/>
+                <w:szCs w:val="32"/>
+                <w:lang w:val="en-US"/>
+              </w:rPr>
+              <w:t>JWT Token Implementation Backend</w:t>
+            </w:r>
+          </w:p>
+        </w:tc>
+      </w:tr>
+      <w:tr>
+        <w:trPr>
+          <w:trHeight w:val="405"/>
+        </w:trPr>
+        <w:tc>
+          <w:tcPr>
+            <w:tcW w:w="536" w:type="dxa"/>
+            <w:tcBorders>
+              <w:top w:val="single" w:sz="4" w:space="0" w:color="auto"/>
+              <w:left w:val="single" w:sz="4" w:space="0" w:color="auto"/>
+              <w:bottom w:val="single" w:sz="4" w:space="0" w:color="auto"/>
+              <w:right w:val="single" w:sz="4" w:space="0" w:color="auto"/>
+            </w:tcBorders>
+          </w:tcPr>
+          <w:p>
+            <w:pPr>
+              <w:jc w:val="center"/>
+              <w:rPr>
+                <w:rFonts w:ascii="Times New Roman" w:hAnsi="Times New Roman" w:cs="Times New Roman"/>
+                <w:sz w:val="32"/>
+                <w:szCs w:val="32"/>
+                <w:lang w:val="en-US"/>
+              </w:rPr>
+            </w:pPr>
+            <w:r>
+              <w:rPr>
+                <w:rFonts w:ascii="Times New Roman" w:hAnsi="Times New Roman" w:cs="Times New Roman"/>
+                <w:sz w:val="32"/>
+                <w:szCs w:val="32"/>
+                <w:lang w:val="en-US"/>
+              </w:rPr>
+              <w:t>2</w:t>
+            </w:r>
+          </w:p>
+        </w:tc>
+        <w:tc>
+          <w:tcPr>
+            <w:tcW w:w="8629" w:type="dxa"/>
+            <w:tcBorders>
+              <w:top w:val="single" w:sz="4" w:space="0" w:color="auto"/>
+              <w:left w:val="single" w:sz="4" w:space="0" w:color="auto"/>
+              <w:bottom w:val="single" w:sz="4" w:space="0" w:color="auto"/>
+              <w:right w:val="single" w:sz="4" w:space="0" w:color="auto"/>
+            </w:tcBorders>
+          </w:tcPr>
+          <w:p>
+            <w:pPr>
+              <w:jc w:val="both"/>
+              <w:rPr>
+                <w:rFonts w:ascii="Times New Roman" w:hAnsi="Times New Roman" w:cs="Times New Roman"/>
+                <w:sz w:val="32"/>
+                <w:szCs w:val="32"/>
+                <w:lang w:val="en-US"/>
+              </w:rPr>
+            </w:pPr>
+            <w:r>
+              <w:rPr>
+                <w:rFonts w:ascii="Times New Roman" w:hAnsi="Times New Roman" w:cs="Times New Roman"/>
+                <w:sz w:val="32"/>
+                <w:szCs w:val="32"/>
+                <w:lang w:val="en-US"/>
+              </w:rPr>
+              <w:t>JWT Token Implementation Frontend</w:t>
+            </w:r>
+          </w:p>
+        </w:tc>
+      </w:tr>
+      <w:tr>
+        <w:trPr>
+          <w:trHeight w:val="405"/>
+        </w:trPr>
+        <w:tc>
+          <w:tcPr>
+            <w:tcW w:w="536" w:type="dxa"/>
+            <w:tcBorders>
+              <w:top w:val="single" w:sz="4" w:space="0" w:color="auto"/>
+              <w:left w:val="single" w:sz="4" w:space="0" w:color="auto"/>
+              <w:bottom w:val="single" w:sz="4" w:space="0" w:color="auto"/>
+              <w:right w:val="single" w:sz="4" w:space="0" w:color="auto"/>
+            </w:tcBorders>
+            <w:hideMark/>
+          </w:tcPr>
+          <w:p>
+            <w:pPr>
+              <w:jc w:val="center"/>
+              <w:rPr>
+                <w:rFonts w:ascii="Times New Roman" w:hAnsi="Times New Roman" w:cs="Times New Roman"/>
+                <w:sz w:val="32"/>
+                <w:szCs w:val="32"/>
+                <w:lang w:val="en-US"/>
+              </w:rPr>
+            </w:pPr>
+            <w:r>
+              <w:rPr>
+                <w:rFonts w:ascii="Times New Roman" w:hAnsi="Times New Roman" w:cs="Times New Roman"/>
+                <w:sz w:val="32"/>
+                <w:szCs w:val="32"/>
+                <w:lang w:val="en-US"/>
+              </w:rPr>
+              <w:t>3</w:t>
+            </w:r>
+          </w:p>
+        </w:tc>
+        <w:tc>
+          <w:tcPr>
+            <w:tcW w:w="8629" w:type="dxa"/>
+            <w:tcBorders>
+              <w:top w:val="single" w:sz="4" w:space="0" w:color="auto"/>
+              <w:left w:val="single" w:sz="4" w:space="0" w:color="auto"/>
+              <w:bottom w:val="single" w:sz="4" w:space="0" w:color="auto"/>
+              <w:right w:val="single" w:sz="4" w:space="0" w:color="auto"/>
+            </w:tcBorders>
+            <w:hideMark/>
+          </w:tcPr>
+          <w:p>
+            <w:pPr>
+              <w:jc w:val="both"/>
+              <w:rPr>
+                <w:rFonts w:ascii="Times New Roman" w:hAnsi="Times New Roman" w:cs="Times New Roman"/>
+                <w:sz w:val="32"/>
+                <w:szCs w:val="32"/>
+                <w:lang w:val="en-US"/>
+              </w:rPr>
+            </w:pPr>
+            <w:r>
+              <w:rPr>
+                <w:rFonts w:ascii="Times New Roman" w:hAnsi="Times New Roman" w:cs="Times New Roman"/>
+                <w:sz w:val="32"/>
+                <w:szCs w:val="32"/>
+                <w:lang w:val="en-US"/>
+              </w:rPr>
+              <w:t>Added View Users Frontend</w:t>
+            </w:r>
+          </w:p>
+        </w:tc>
+      </w:tr>
+      <w:tr>
+        <w:trPr>
+          <w:trHeight w:val="405"/>
+        </w:trPr>
+        <w:tc>
+          <w:tcPr>
+            <w:tcW w:w="536" w:type="dxa"/>
+            <w:tcBorders>
+              <w:top w:val="single" w:sz="4" w:space="0" w:color="auto"/>
+              <w:left w:val="single" w:sz="4" w:space="0" w:color="auto"/>
+              <w:bottom w:val="single" w:sz="4" w:space="0" w:color="auto"/>
+              <w:right w:val="single" w:sz="4" w:space="0" w:color="auto"/>
+            </w:tcBorders>
+          </w:tcPr>
+          <w:p>
+            <w:pPr>
+              <w:jc w:val="center"/>
+              <w:rPr>
+                <w:rFonts w:ascii="Times New Roman" w:hAnsi="Times New Roman" w:cs="Times New Roman"/>
+                <w:sz w:val="32"/>
+                <w:szCs w:val="32"/>
+                <w:lang w:val="en-US"/>
+              </w:rPr>
+            </w:pPr>
+            <w:r>
+              <w:rPr>
+                <w:rFonts w:ascii="Times New Roman" w:hAnsi="Times New Roman" w:cs="Times New Roman"/>
+                <w:sz w:val="32"/>
+                <w:szCs w:val="32"/>
+                <w:lang w:val="en-US"/>
+              </w:rPr>
+              <w:t>4</w:t>
+            </w:r>
+          </w:p>
+        </w:tc>
+        <w:tc>
+          <w:tcPr>
+            <w:tcW w:w="8629" w:type="dxa"/>
+            <w:tcBorders>
+              <w:top w:val="single" w:sz="4" w:space="0" w:color="auto"/>
+              <w:left w:val="single" w:sz="4" w:space="0" w:color="auto"/>
+              <w:bottom w:val="single" w:sz="4" w:space="0" w:color="auto"/>
+              <w:right w:val="single" w:sz="4" w:space="0" w:color="auto"/>
+            </w:tcBorders>
+          </w:tcPr>
+          <w:p>
+            <w:pPr>
+              <w:jc w:val="both"/>
+              <w:rPr>
+                <w:rFonts w:ascii="Times New Roman" w:hAnsi="Times New Roman" w:cs="Times New Roman"/>
+                <w:sz w:val="32"/>
+                <w:szCs w:val="32"/>
+                <w:lang w:val="en-US"/>
+              </w:rPr>
+            </w:pPr>
+            <w:r>
+              <w:rPr>
+                <w:rFonts w:ascii="Times New Roman" w:hAnsi="Times New Roman" w:cs="Times New Roman"/>
+                <w:sz w:val="32"/>
+                <w:szCs w:val="32"/>
+                <w:lang w:val="en-US"/>
+              </w:rPr>
+              <w:t>Added View Users Backend</w:t>
+            </w:r>
+          </w:p>
+        </w:tc>
+      </w:tr>
+      <w:tr>
+        <w:trPr>
+          <w:trHeight w:val="422"/>
+        </w:trPr>
+        <w:tc>
+          <w:tcPr>
+            <w:tcW w:w="536" w:type="dxa"/>
+            <w:tcBorders>
+              <w:top w:val="single" w:sz="4" w:space="0" w:color="auto"/>
+              <w:left w:val="single" w:sz="4" w:space="0" w:color="auto"/>
+              <w:bottom w:val="single" w:sz="4" w:space="0" w:color="auto"/>
+              <w:right w:val="single" w:sz="4" w:space="0" w:color="auto"/>
+            </w:tcBorders>
+            <w:hideMark/>
+          </w:tcPr>
+          <w:p>
+            <w:pPr>
+              <w:jc w:val="center"/>
+              <w:rPr>
+                <w:rFonts w:ascii="Times New Roman" w:hAnsi="Times New Roman" w:cs="Times New Roman"/>
+                <w:sz w:val="32"/>
+                <w:szCs w:val="32"/>
+                <w:lang w:val="en-US"/>
+              </w:rPr>
+            </w:pPr>
+            <w:r>
+              <w:rPr>
+                <w:rFonts w:ascii="Times New Roman" w:hAnsi="Times New Roman" w:cs="Times New Roman"/>
+                <w:sz w:val="32"/>
+                <w:szCs w:val="32"/>
+                <w:lang w:val="en-US"/>
+              </w:rPr>
+              <w:t>5</w:t>
+            </w:r>
+          </w:p>
+        </w:tc>
+        <w:tc>
+          <w:tcPr>
+            <w:tcW w:w="8629" w:type="dxa"/>
+            <w:tcBorders>
+              <w:top w:val="single" w:sz="4" w:space="0" w:color="auto"/>
+              <w:left w:val="single" w:sz="4" w:space="0" w:color="auto"/>
+              <w:bottom w:val="single" w:sz="4" w:space="0" w:color="auto"/>
+              <w:right w:val="single" w:sz="4" w:space="0" w:color="auto"/>
+            </w:tcBorders>
+            <w:hideMark/>
+          </w:tcPr>
+          <w:p>
+            <w:pPr>
+              <w:jc w:val="both"/>
+              <w:rPr>
+                <w:rFonts w:ascii="Times New Roman" w:hAnsi="Times New Roman" w:cs="Times New Roman"/>
+                <w:sz w:val="32"/>
+                <w:szCs w:val="32"/>
+                <w:lang w:val="en-US"/>
+              </w:rPr>
+            </w:pPr>
+            <w:r>
+              <w:rPr>
+                <w:rFonts w:ascii="Times New Roman" w:hAnsi="Times New Roman" w:cs="Times New Roman"/>
+                <w:sz w:val="32"/>
+                <w:szCs w:val="32"/>
+                <w:lang w:val="en-US"/>
+              </w:rPr>
+              <w:t>Meeting Minutes</w:t>
+            </w:r>
+          </w:p>
+        </w:tc>
+      </w:tr>
+      <w:tr>
+        <w:trPr>
+          <w:trHeight w:val="405"/>
+        </w:trPr>
+        <w:tc>
+          <w:tcPr>
+            <w:tcW w:w="536" w:type="dxa"/>
+            <w:tcBorders>
+              <w:top w:val="single" w:sz="4" w:space="0" w:color="auto"/>
+              <w:left w:val="single" w:sz="4" w:space="0" w:color="auto"/>
+              <w:bottom w:val="single" w:sz="4" w:space="0" w:color="auto"/>
+              <w:right w:val="single" w:sz="4" w:space="0" w:color="auto"/>
+            </w:tcBorders>
+            <w:hideMark/>
+          </w:tcPr>
+          <w:p>
+            <w:pPr>
+              <w:jc w:val="center"/>
+              <w:rPr>
+                <w:rFonts w:ascii="Times New Roman" w:hAnsi="Times New Roman" w:cs="Times New Roman"/>
+                <w:sz w:val="32"/>
+                <w:szCs w:val="32"/>
+                <w:lang w:val="en-US"/>
+              </w:rPr>
+            </w:pPr>
+            <w:r>
+              <w:rPr>
+                <w:rFonts w:ascii="Times New Roman" w:hAnsi="Times New Roman" w:cs="Times New Roman"/>
+                <w:sz w:val="32"/>
+                <w:szCs w:val="32"/>
+                <w:lang w:val="en-US"/>
+              </w:rPr>
+              <w:t>6</w:t>
+            </w:r>
+          </w:p>
+        </w:tc>
+        <w:tc>
+          <w:tcPr>
+            <w:tcW w:w="8629" w:type="dxa"/>
+            <w:tcBorders>
+              <w:top w:val="single" w:sz="4" w:space="0" w:color="auto"/>
+              <w:left w:val="single" w:sz="4" w:space="0" w:color="auto"/>
+              <w:bottom w:val="single" w:sz="4" w:space="0" w:color="auto"/>
+              <w:right w:val="single" w:sz="4" w:space="0" w:color="auto"/>
+            </w:tcBorders>
+            <w:hideMark/>
+          </w:tcPr>
+          <w:p>
+            <w:pPr>
+              <w:jc w:val="both"/>
+              <w:rPr>
+                <w:rFonts w:ascii="Times New Roman" w:hAnsi="Times New Roman" w:cs="Times New Roman"/>
+                <w:sz w:val="32"/>
+                <w:szCs w:val="32"/>
+                <w:lang w:val="en-US"/>
+              </w:rPr>
+            </w:pPr>
+            <w:r>
+              <w:rPr>
+                <w:rFonts w:ascii="Times New Roman" w:hAnsi="Times New Roman" w:cs="Times New Roman"/>
+                <w:sz w:val="32"/>
+                <w:szCs w:val="32"/>
+                <w:lang w:val="en-US"/>
+              </w:rPr>
+              <w:t>Scrum Processes</w:t>
+            </w:r>
+          </w:p>
+        </w:tc>
+      </w:tr>
+      <w:tr>
+        <w:trPr>
+          <w:trHeight w:val="405"/>
+        </w:trPr>
+        <w:tc>
+          <w:tcPr>
+            <w:tcW w:w="536" w:type="dxa"/>
+            <w:tcBorders>
+              <w:top w:val="single" w:sz="4" w:space="0" w:color="auto"/>
+              <w:left w:val="single" w:sz="4" w:space="0" w:color="auto"/>
+              <w:bottom w:val="single" w:sz="4" w:space="0" w:color="auto"/>
+              <w:right w:val="single" w:sz="4" w:space="0" w:color="auto"/>
+            </w:tcBorders>
+          </w:tcPr>
+          <w:p>
+            <w:pPr>
+              <w:jc w:val="center"/>
+              <w:rPr>
+                <w:rFonts w:ascii="Times New Roman" w:hAnsi="Times New Roman" w:cs="Times New Roman"/>
+                <w:sz w:val="32"/>
+                <w:szCs w:val="32"/>
+                <w:lang w:val="en-US"/>
+              </w:rPr>
+            </w:pPr>
+            <w:r>
+              <w:rPr>
+                <w:rFonts w:ascii="Times New Roman" w:hAnsi="Times New Roman" w:cs="Times New Roman"/>
+                <w:sz w:val="32"/>
+                <w:szCs w:val="32"/>
+                <w:lang w:val="en-US"/>
+              </w:rPr>
+              <w:t>7</w:t>
+            </w:r>
+          </w:p>
+        </w:tc>
+        <w:tc>
+          <w:tcPr>
+            <w:tcW w:w="8629" w:type="dxa"/>
+            <w:tcBorders>
+              <w:top w:val="single" w:sz="4" w:space="0" w:color="auto"/>
+              <w:left w:val="single" w:sz="4" w:space="0" w:color="auto"/>
+              <w:bottom w:val="single" w:sz="4" w:space="0" w:color="auto"/>
+              <w:right w:val="single" w:sz="4" w:space="0" w:color="auto"/>
+            </w:tcBorders>
+          </w:tcPr>
+          <w:p>
+            <w:pPr>
+              <w:jc w:val="both"/>
+              <w:rPr>
+                <w:rFonts w:ascii="Times New Roman" w:hAnsi="Times New Roman" w:cs="Times New Roman"/>
+                <w:sz w:val="32"/>
+                <w:szCs w:val="32"/>
+                <w:lang w:val="en-US"/>
+              </w:rPr>
+            </w:pPr>
+            <w:r>
+              <w:rPr>
+                <w:rFonts w:ascii="Times New Roman" w:hAnsi="Times New Roman" w:cs="Times New Roman"/>
+                <w:sz w:val="32"/>
+                <w:szCs w:val="32"/>
+                <w:lang w:val="en-US"/>
+              </w:rPr>
+              <w:t>Adjusted Jira Product Backlog</w:t>
+            </w:r>
+          </w:p>
+        </w:tc>
+      </w:tr>
+      <w:tr>
+        <w:trPr>
+          <w:trHeight w:val="405"/>
+        </w:trPr>
+        <w:tc>
+          <w:tcPr>
+            <w:tcW w:w="536" w:type="dxa"/>
+            <w:tcBorders>
+              <w:top w:val="single" w:sz="4" w:space="0" w:color="auto"/>
+              <w:left w:val="single" w:sz="4" w:space="0" w:color="auto"/>
+              <w:bottom w:val="single" w:sz="4" w:space="0" w:color="auto"/>
+              <w:right w:val="single" w:sz="4" w:space="0" w:color="auto"/>
+            </w:tcBorders>
+          </w:tcPr>
+          <w:p>
+            <w:pPr>
+              <w:jc w:val="center"/>
+              <w:rPr>
+                <w:rFonts w:ascii="Times New Roman" w:hAnsi="Times New Roman" w:cs="Times New Roman"/>
+                <w:sz w:val="32"/>
+                <w:szCs w:val="32"/>
+                <w:lang w:val="en-US"/>
+              </w:rPr>
+            </w:pPr>
+            <w:r>
+              <w:rPr>
+                <w:rFonts w:ascii="Times New Roman" w:hAnsi="Times New Roman" w:cs="Times New Roman"/>
+                <w:sz w:val="32"/>
+                <w:szCs w:val="32"/>
+                <w:lang w:val="en-US"/>
+              </w:rPr>
+              <w:t>8</w:t>
+            </w:r>
+          </w:p>
+        </w:tc>
+        <w:tc>
+          <w:tcPr>
+            <w:tcW w:w="8629" w:type="dxa"/>
+            <w:tcBorders>
+              <w:top w:val="single" w:sz="4" w:space="0" w:color="auto"/>
+              <w:left w:val="single" w:sz="4" w:space="0" w:color="auto"/>
+              <w:bottom w:val="single" w:sz="4" w:space="0" w:color="auto"/>
+              <w:right w:val="single" w:sz="4" w:space="0" w:color="auto"/>
+            </w:tcBorders>
+          </w:tcPr>
+          <w:p>
+            <w:pPr>
+              <w:jc w:val="both"/>
+              <w:rPr>
+                <w:rFonts w:ascii="Times New Roman" w:hAnsi="Times New Roman" w:cs="Times New Roman"/>
+                <w:sz w:val="32"/>
+                <w:szCs w:val="32"/>
+                <w:lang w:val="en-US"/>
+              </w:rPr>
+            </w:pPr>
+            <w:r>
+              <w:rPr>
+                <w:rFonts w:ascii="Times New Roman" w:hAnsi="Times New Roman" w:cs="Times New Roman"/>
+                <w:sz w:val="32"/>
+                <w:szCs w:val="32"/>
+                <w:lang w:val="en-US"/>
+              </w:rPr>
+              <w:t>Fixed Jira Sprints</w:t>
+            </w:r>
+          </w:p>
+        </w:tc>
+      </w:tr>
+    </w:tbl>
     <w:p>
       <w:pPr>
         <w:rPr>
@@ -533,7 +1088,27 @@
                 <w:szCs w:val="32"/>
                 <w:lang w:val="en-US"/>
               </w:rPr>
-              <w:t xml:space="preserve"> tool, Maven&amp;Docker, Flutter</w:t>
+              <w:t xml:space="preserve"> tool, </w:t>
+            </w:r>
+            <w:proofErr w:type="spellStart"/>
+            <w:r>
+              <w:rPr>
+                <w:rFonts w:ascii="Times New Roman" w:hAnsi="Times New Roman" w:cs="Times New Roman"/>
+                <w:sz w:val="32"/>
+                <w:szCs w:val="32"/>
+                <w:lang w:val="en-US"/>
+              </w:rPr>
+              <w:t>Maven&amp;Docker</w:t>
+            </w:r>
+            <w:proofErr w:type="spellEnd"/>
+            <w:r>
+              <w:rPr>
+                <w:rFonts w:ascii="Times New Roman" w:hAnsi="Times New Roman" w:cs="Times New Roman"/>
+                <w:sz w:val="32"/>
+                <w:szCs w:val="32"/>
+                <w:lang w:val="en-US"/>
+              </w:rPr>
+              <w:t>, Flutter</w:t>
             </w:r>
           </w:p>
         </w:tc>
@@ -741,8 +1316,30 @@
                 <w:szCs w:val="32"/>
                 <w:lang w:val="en-US"/>
               </w:rPr>
-              <w:t xml:space="preserve">Implement Spring App structure such as controller, repository, dao, model, </w:t>
-            </w:r>
+              <w:t xml:space="preserve">Implement Spring App structure such as controller, repository, </w:t>
+            </w:r>
+            <w:proofErr w:type="spellStart"/>
+            <w:r>
+              <w:rPr>
+                <w:rFonts w:ascii="Times New Roman" w:hAnsi="Times New Roman" w:cs="Times New Roman"/>
+                <w:sz w:val="32"/>
+                <w:szCs w:val="32"/>
+                <w:lang w:val="en-US"/>
+              </w:rPr>
+              <w:t>dao</w:t>
+            </w:r>
+            <w:proofErr w:type="spellEnd"/>
+            <w:r>
+              <w:rPr>
+                <w:rFonts w:ascii="Times New Roman" w:hAnsi="Times New Roman" w:cs="Times New Roman"/>
+                <w:sz w:val="32"/>
+                <w:szCs w:val="32"/>
+                <w:lang w:val="en-US"/>
+              </w:rPr>
+              <w:t xml:space="preserve">, model, </w:t>
+            </w:r>
+            <w:proofErr w:type="spellStart"/>
+            <w:proofErr w:type="gramStart"/>
             <w:r>
               <w:rPr>
                 <w:rFonts w:ascii="Times New Roman" w:hAnsi="Times New Roman" w:cs="Times New Roman"/>
@@ -752,6 +1349,8 @@
               </w:rPr>
               <w:t>application.properties</w:t>
             </w:r>
+            <w:proofErr w:type="spellEnd"/>
+            <w:proofErr w:type="gramEnd"/>
           </w:p>
         </w:tc>
       </w:tr>
@@ -847,6 +1446,7 @@
                 <w:szCs w:val="32"/>
                 <w:lang w:val="en-US"/>
               </w:rPr>
+              <w:lastRenderedPageBreak/>
               <w:t>7</w:t>
             </w:r>
           </w:p>
@@ -872,8 +1472,19 @@
                 <w:szCs w:val="32"/>
                 <w:lang w:val="en-US"/>
               </w:rPr>
-              <w:t>Make Dockerfile</w:t>
-            </w:r>
+              <w:t xml:space="preserve">Make </w:t>
+            </w:r>
+            <w:proofErr w:type="spellStart"/>
+            <w:r>
+              <w:rPr>
+                <w:rFonts w:ascii="Times New Roman" w:hAnsi="Times New Roman" w:cs="Times New Roman"/>
+                <w:sz w:val="32"/>
+                <w:szCs w:val="32"/>
+                <w:lang w:val="en-US"/>
+              </w:rPr>
+              <w:t>Dockerfile</w:t>
+            </w:r>
+            <w:proofErr w:type="spellEnd"/>
           </w:p>
         </w:tc>
       </w:tr>
@@ -1370,16 +1981,27 @@
                 <w:szCs w:val="32"/>
                 <w:lang w:val="en-US"/>
               </w:rPr>
-              <w:t>User Stories</w:t>
-            </w:r>
-            <w:r>
-              <w:rPr>
-                <w:rFonts w:ascii="Times New Roman" w:hAnsi="Times New Roman" w:cs="Times New Roman"/>
-                <w:sz w:val="32"/>
-                <w:szCs w:val="32"/>
-                <w:lang w:val="en-US"/>
-              </w:rPr>
-              <w:t>(six in sprint 1, eight in sprint 2)</w:t>
+              <w:t xml:space="preserve">User </w:t>
+            </w:r>
+            <w:proofErr w:type="gramStart"/>
+            <w:r>
+              <w:rPr>
+                <w:rFonts w:ascii="Times New Roman" w:hAnsi="Times New Roman" w:cs="Times New Roman"/>
+                <w:sz w:val="32"/>
+                <w:szCs w:val="32"/>
+                <w:lang w:val="en-US"/>
+              </w:rPr>
+              <w:t>Stories(</w:t>
+            </w:r>
+            <w:proofErr w:type="gramEnd"/>
+            <w:r>
+              <w:rPr>
+                <w:rFonts w:ascii="Times New Roman" w:hAnsi="Times New Roman" w:cs="Times New Roman"/>
+                <w:sz w:val="32"/>
+                <w:szCs w:val="32"/>
+                <w:lang w:val="en-US"/>
+              </w:rPr>
+              <w:t>six in sprint 1, eight in sprint 2)</w:t>
             </w:r>
           </w:p>
         </w:tc>
@@ -1448,7 +2070,27 @@
                 <w:szCs w:val="32"/>
                 <w:lang w:val="en-US"/>
               </w:rPr>
-              <w:t>Definition of Done (Sprint 1 and  2)</w:t>
+              <w:t xml:space="preserve">Definition of Done (Sprint 1 </w:t>
+            </w:r>
+            <w:proofErr w:type="gramStart"/>
+            <w:r>
+              <w:rPr>
+                <w:rFonts w:ascii="Times New Roman" w:hAnsi="Times New Roman" w:cs="Times New Roman"/>
+                <w:sz w:val="32"/>
+                <w:szCs w:val="32"/>
+                <w:lang w:val="en-US"/>
+              </w:rPr>
+              <w:t>and  2</w:t>
+            </w:r>
+            <w:proofErr w:type="gramEnd"/>
+            <w:r>
+              <w:rPr>
+                <w:rFonts w:ascii="Times New Roman" w:hAnsi="Times New Roman" w:cs="Times New Roman"/>
+                <w:sz w:val="32"/>
+                <w:szCs w:val="32"/>
+                <w:lang w:val="en-US"/>
+              </w:rPr>
+              <w:t>)</w:t>
             </w:r>
           </w:p>
         </w:tc>
@@ -1586,8 +2228,19 @@
                 <w:szCs w:val="32"/>
                 <w:lang w:val="en-US"/>
               </w:rPr>
-              <w:t>Chat page for Doctor</w:t>
-            </w:r>
+              <w:t xml:space="preserve">Chat page for </w:t>
+            </w:r>
+            <w:proofErr w:type="gramStart"/>
+            <w:r>
+              <w:rPr>
+                <w:rFonts w:ascii="Times New Roman" w:hAnsi="Times New Roman" w:cs="Times New Roman"/>
+                <w:sz w:val="32"/>
+                <w:szCs w:val="32"/>
+                <w:lang w:val="en-US"/>
+              </w:rPr>
+              <w:t>Doctor</w:t>
+            </w:r>
+            <w:proofErr w:type="gramEnd"/>
           </w:p>
         </w:tc>
       </w:tr>
@@ -1724,8 +2377,19 @@
                 <w:szCs w:val="32"/>
                 <w:lang w:val="en-US"/>
               </w:rPr>
-              <w:t>Chat page for Patient</w:t>
-            </w:r>
+              <w:t xml:space="preserve">Chat page for </w:t>
+            </w:r>
+            <w:proofErr w:type="gramStart"/>
+            <w:r>
+              <w:rPr>
+                <w:rFonts w:ascii="Times New Roman" w:hAnsi="Times New Roman" w:cs="Times New Roman"/>
+                <w:sz w:val="32"/>
+                <w:szCs w:val="32"/>
+                <w:lang w:val="en-US"/>
+              </w:rPr>
+              <w:t>Patient</w:t>
+            </w:r>
+            <w:proofErr w:type="gramEnd"/>
           </w:p>
         </w:tc>
       </w:tr>
@@ -1931,8 +2595,19 @@
                 <w:szCs w:val="32"/>
                 <w:lang w:val="en-US"/>
               </w:rPr>
-              <w:t>Page to select patient to chat with for Doctor</w:t>
-            </w:r>
+              <w:t xml:space="preserve">Page to select patient to chat with for </w:t>
+            </w:r>
+            <w:proofErr w:type="gramStart"/>
+            <w:r>
+              <w:rPr>
+                <w:rFonts w:ascii="Times New Roman" w:hAnsi="Times New Roman" w:cs="Times New Roman"/>
+                <w:sz w:val="32"/>
+                <w:szCs w:val="32"/>
+                <w:lang w:val="en-US"/>
+              </w:rPr>
+              <w:t>Doctor</w:t>
+            </w:r>
+            <w:proofErr w:type="gramEnd"/>
           </w:p>
         </w:tc>
       </w:tr>
@@ -2136,7 +2811,29 @@
                 <w:szCs w:val="32"/>
                 <w:lang w:val="en-US"/>
               </w:rPr>
-              <w:t>Added a appointment table to MySQL database</w:t>
+              <w:t xml:space="preserve">Added </w:t>
+            </w:r>
+            <w:proofErr w:type="spellStart"/>
+            <w:proofErr w:type="gramStart"/>
+            <w:r>
+              <w:rPr>
+                <w:rFonts w:ascii="Times New Roman" w:hAnsi="Times New Roman" w:cs="Times New Roman"/>
+                <w:sz w:val="32"/>
+                <w:szCs w:val="32"/>
+                <w:lang w:val="en-US"/>
+              </w:rPr>
+              <w:t>a</w:t>
+            </w:r>
+            <w:proofErr w:type="spellEnd"/>
+            <w:proofErr w:type="gramEnd"/>
+            <w:r>
+              <w:rPr>
+                <w:rFonts w:ascii="Times New Roman" w:hAnsi="Times New Roman" w:cs="Times New Roman"/>
+                <w:sz w:val="32"/>
+                <w:szCs w:val="32"/>
+                <w:lang w:val="en-US"/>
+              </w:rPr>
+              <w:t xml:space="preserve"> appointment table to MySQL database</w:t>
             </w:r>
           </w:p>
         </w:tc>
@@ -2188,7 +2885,27 @@
                 <w:szCs w:val="32"/>
                 <w:lang w:val="en-US"/>
               </w:rPr>
-              <w:t>Implemented controller, repository, dao, model for Availability</w:t>
+              <w:t xml:space="preserve">Implemented controller, repository, </w:t>
+            </w:r>
+            <w:proofErr w:type="spellStart"/>
+            <w:r>
+              <w:rPr>
+                <w:rFonts w:ascii="Times New Roman" w:hAnsi="Times New Roman" w:cs="Times New Roman"/>
+                <w:sz w:val="32"/>
+                <w:szCs w:val="32"/>
+                <w:lang w:val="en-US"/>
+              </w:rPr>
+              <w:t>dao</w:t>
+            </w:r>
+            <w:proofErr w:type="spellEnd"/>
+            <w:r>
+              <w:rPr>
+                <w:rFonts w:ascii="Times New Roman" w:hAnsi="Times New Roman" w:cs="Times New Roman"/>
+                <w:sz w:val="32"/>
+                <w:szCs w:val="32"/>
+                <w:lang w:val="en-US"/>
+              </w:rPr>
+              <w:t>, model for Availability</w:t>
             </w:r>
           </w:p>
         </w:tc>
@@ -2267,6 +2984,7 @@
                 <w:szCs w:val="32"/>
                 <w:lang w:val="en-US"/>
               </w:rPr>
+              <w:lastRenderedPageBreak/>
               <w:t>5</w:t>
             </w:r>
           </w:p>

</xml_diff>

<commit_message>
Fixed my peer review*
</commit_message>
<xml_diff>
--- a/Milestone_3/Peer_Review.docx
+++ b/Milestone_3/Peer_Review.docx
@@ -976,6 +976,73 @@
           </w:p>
         </w:tc>
       </w:tr>
+      <w:tr>
+        <w:trPr>
+          <w:trHeight w:val="405"/>
+        </w:trPr>
+        <w:tc>
+          <w:tcPr>
+            <w:tcW w:w="536" w:type="dxa"/>
+            <w:tcBorders>
+              <w:top w:val="single" w:sz="4" w:space="0" w:color="auto"/>
+              <w:left w:val="single" w:sz="4" w:space="0" w:color="auto"/>
+              <w:bottom w:val="single" w:sz="4" w:space="0" w:color="auto"/>
+              <w:right w:val="single" w:sz="4" w:space="0" w:color="auto"/>
+            </w:tcBorders>
+          </w:tcPr>
+          <w:p>
+            <w:pPr>
+              <w:jc w:val="center"/>
+              <w:rPr>
+                <w:rFonts w:ascii="Times New Roman" w:hAnsi="Times New Roman" w:cs="Times New Roman"/>
+                <w:sz w:val="32"/>
+                <w:szCs w:val="32"/>
+                <w:lang w:val="en-US"/>
+              </w:rPr>
+            </w:pPr>
+            <w:r>
+              <w:rPr>
+                <w:rFonts w:ascii="Times New Roman" w:hAnsi="Times New Roman" w:cs="Times New Roman"/>
+                <w:sz w:val="32"/>
+                <w:szCs w:val="32"/>
+                <w:lang w:val="en-US"/>
+              </w:rPr>
+              <w:t>9</w:t>
+            </w:r>
+          </w:p>
+        </w:tc>
+        <w:tc>
+          <w:tcPr>
+            <w:tcW w:w="8629" w:type="dxa"/>
+            <w:tcBorders>
+              <w:top w:val="single" w:sz="4" w:space="0" w:color="auto"/>
+              <w:left w:val="single" w:sz="4" w:space="0" w:color="auto"/>
+              <w:bottom w:val="single" w:sz="4" w:space="0" w:color="auto"/>
+              <w:right w:val="single" w:sz="4" w:space="0" w:color="auto"/>
+            </w:tcBorders>
+          </w:tcPr>
+          <w:p>
+            <w:pPr>
+              <w:jc w:val="both"/>
+              <w:rPr>
+                <w:rFonts w:ascii="Times New Roman" w:hAnsi="Times New Roman" w:cs="Times New Roman"/>
+                <w:sz w:val="32"/>
+                <w:szCs w:val="32"/>
+                <w:lang w:val="en-US"/>
+              </w:rPr>
+            </w:pPr>
+            <w:r>
+              <w:rPr>
+                <w:rFonts w:ascii="Times New Roman" w:hAnsi="Times New Roman" w:cs="Times New Roman"/>
+                <w:sz w:val="32"/>
+                <w:szCs w:val="32"/>
+                <w:lang w:val="en-US"/>
+              </w:rPr>
+              <w:t>Vision Statement</w:t>
+            </w:r>
+          </w:p>
+        </w:tc>
+      </w:tr>
     </w:tbl>
     <w:p>
       <w:pPr>
@@ -1376,6 +1443,7 @@
                 <w:szCs w:val="32"/>
                 <w:lang w:val="en-US"/>
               </w:rPr>
+              <w:lastRenderedPageBreak/>
               <w:t>6</w:t>
             </w:r>
           </w:p>
@@ -1446,7 +1514,6 @@
                 <w:szCs w:val="32"/>
                 <w:lang w:val="en-US"/>
               </w:rPr>
-              <w:lastRenderedPageBreak/>
               <w:t>7</w:t>
             </w:r>
           </w:p>
@@ -2932,6 +2999,7 @@
                 <w:szCs w:val="32"/>
                 <w:lang w:val="en-US"/>
               </w:rPr>
+              <w:lastRenderedPageBreak/>
               <w:t>4</w:t>
             </w:r>
           </w:p>
@@ -2984,7 +3052,6 @@
                 <w:szCs w:val="32"/>
                 <w:lang w:val="en-US"/>
               </w:rPr>
-              <w:lastRenderedPageBreak/>
               <w:t>5</w:t>
             </w:r>
           </w:p>

</xml_diff>

<commit_message>
Added README file and updated my peer review
</commit_message>
<xml_diff>
--- a/Milestone_3/Peer_Review.docx
+++ b/Milestone_3/Peer_Review.docx
@@ -1056,16 +1056,6 @@
     </w:p>
     <w:p>
       <w:pPr>
-        <w:rPr>
-          <w:rFonts w:ascii="Times New Roman" w:hAnsi="Times New Roman" w:cs="Times New Roman"/>
-          <w:sz w:val="32"/>
-          <w:szCs w:val="32"/>
-          <w:lang w:val="en-US"/>
-        </w:rPr>
-      </w:pPr>
-    </w:p>
-    <w:p>
-      <w:pPr>
         <w:pBdr>
           <w:top w:val="single" w:sz="4" w:space="1" w:color="auto"/>
           <w:left w:val="single" w:sz="4" w:space="4" w:color="auto"/>
@@ -1155,7 +1145,27 @@
                 <w:szCs w:val="32"/>
                 <w:lang w:val="en-US"/>
               </w:rPr>
-              <w:t xml:space="preserve"> tool, Maven&amp;Docker, Flutter</w:t>
+              <w:t xml:space="preserve"> tool, </w:t>
+            </w:r>
+            <w:proofErr w:type="spellStart"/>
+            <w:r>
+              <w:rPr>
+                <w:rFonts w:ascii="Times New Roman" w:hAnsi="Times New Roman" w:cs="Times New Roman"/>
+                <w:sz w:val="32"/>
+                <w:szCs w:val="32"/>
+                <w:lang w:val="en-US"/>
+              </w:rPr>
+              <w:t>Maven&amp;Docker</w:t>
+            </w:r>
+            <w:proofErr w:type="spellEnd"/>
+            <w:r>
+              <w:rPr>
+                <w:rFonts w:ascii="Times New Roman" w:hAnsi="Times New Roman" w:cs="Times New Roman"/>
+                <w:sz w:val="32"/>
+                <w:szCs w:val="32"/>
+                <w:lang w:val="en-US"/>
+              </w:rPr>
+              <w:t>, Flutter</w:t>
             </w:r>
           </w:p>
         </w:tc>
@@ -1363,8 +1373,29 @@
                 <w:szCs w:val="32"/>
                 <w:lang w:val="en-US"/>
               </w:rPr>
-              <w:t xml:space="preserve">Implement Spring App structure such as controller, repository, dao, model, </w:t>
-            </w:r>
+              <w:t xml:space="preserve">Implement Spring App structure such as controller, repository, </w:t>
+            </w:r>
+            <w:proofErr w:type="spellStart"/>
+            <w:r>
+              <w:rPr>
+                <w:rFonts w:ascii="Times New Roman" w:hAnsi="Times New Roman" w:cs="Times New Roman"/>
+                <w:sz w:val="32"/>
+                <w:szCs w:val="32"/>
+                <w:lang w:val="en-US"/>
+              </w:rPr>
+              <w:t>dao</w:t>
+            </w:r>
+            <w:proofErr w:type="spellEnd"/>
+            <w:r>
+              <w:rPr>
+                <w:rFonts w:ascii="Times New Roman" w:hAnsi="Times New Roman" w:cs="Times New Roman"/>
+                <w:sz w:val="32"/>
+                <w:szCs w:val="32"/>
+                <w:lang w:val="en-US"/>
+              </w:rPr>
+              <w:t xml:space="preserve">, model, </w:t>
+            </w:r>
+            <w:proofErr w:type="spellStart"/>
             <w:r>
               <w:rPr>
                 <w:rFonts w:ascii="Times New Roman" w:hAnsi="Times New Roman" w:cs="Times New Roman"/>
@@ -1374,6 +1405,7 @@
               </w:rPr>
               <w:t>application.properties</w:t>
             </w:r>
+            <w:proofErr w:type="spellEnd"/>
           </w:p>
         </w:tc>
       </w:tr>
@@ -1399,8 +1431,78 @@
                 <w:szCs w:val="32"/>
                 <w:lang w:val="en-US"/>
               </w:rPr>
+              <w:t>6</w:t>
+            </w:r>
+          </w:p>
+        </w:tc>
+        <w:tc>
+          <w:tcPr>
+            <w:tcW w:w="8661" w:type="dxa"/>
+          </w:tcPr>
+          <w:p>
+            <w:pPr>
+              <w:jc w:val="both"/>
+              <w:rPr>
+                <w:rFonts w:ascii="Times New Roman" w:hAnsi="Times New Roman" w:cs="Times New Roman"/>
+                <w:sz w:val="32"/>
+                <w:szCs w:val="32"/>
+                <w:lang w:val="en-US"/>
+              </w:rPr>
+            </w:pPr>
+            <w:r>
+              <w:rPr>
+                <w:rFonts w:ascii="Times New Roman" w:hAnsi="Times New Roman" w:cs="Times New Roman"/>
+                <w:sz w:val="32"/>
+                <w:szCs w:val="32"/>
+                <w:lang w:val="en-US"/>
+              </w:rPr>
+              <w:t xml:space="preserve">Add 5 admins (5 of us) as </w:t>
+            </w:r>
+            <w:r>
+              <w:rPr>
+                <w:rFonts w:ascii="Times New Roman" w:hAnsi="Times New Roman" w:cs="Times New Roman"/>
+                <w:sz w:val="32"/>
+                <w:szCs w:val="32"/>
+                <w:lang w:val="en-US"/>
+              </w:rPr>
+              <w:t>data source</w:t>
+            </w:r>
+            <w:r>
+              <w:rPr>
+                <w:rFonts w:ascii="Times New Roman" w:hAnsi="Times New Roman" w:cs="Times New Roman"/>
+                <w:sz w:val="32"/>
+                <w:szCs w:val="32"/>
+                <w:lang w:val="en-US"/>
+              </w:rPr>
+              <w:t xml:space="preserve"> initialization</w:t>
+            </w:r>
+          </w:p>
+        </w:tc>
+      </w:tr>
+      <w:tr>
+        <w:tc>
+          <w:tcPr>
+            <w:tcW w:w="355" w:type="dxa"/>
+          </w:tcPr>
+          <w:p>
+            <w:pPr>
+              <w:jc w:val="center"/>
+              <w:rPr>
+                <w:rFonts w:ascii="Times New Roman" w:hAnsi="Times New Roman" w:cs="Times New Roman"/>
+                <w:sz w:val="32"/>
+                <w:szCs w:val="32"/>
+                <w:lang w:val="en-US"/>
+              </w:rPr>
+            </w:pPr>
+            <w:r>
+              <w:rPr>
+                <w:rFonts w:ascii="Times New Roman" w:hAnsi="Times New Roman" w:cs="Times New Roman"/>
+                <w:sz w:val="32"/>
+                <w:szCs w:val="32"/>
+                <w:lang w:val="en-US"/>
+              </w:rPr>
               <w:lastRenderedPageBreak/>
-              <w:t>6</w:t>
+              <w:t>7</w:t>
             </w:r>
           </w:p>
         </w:tc>
@@ -1425,26 +1527,19 @@
                 <w:szCs w:val="32"/>
                 <w:lang w:val="en-US"/>
               </w:rPr>
-              <w:t xml:space="preserve">Add 5 admins (5 of us) as </w:t>
-            </w:r>
-            <w:r>
-              <w:rPr>
-                <w:rFonts w:ascii="Times New Roman" w:hAnsi="Times New Roman" w:cs="Times New Roman"/>
-                <w:sz w:val="32"/>
-                <w:szCs w:val="32"/>
-                <w:lang w:val="en-US"/>
-              </w:rPr>
-              <w:t>data source</w:t>
-            </w:r>
-            <w:r>
-              <w:rPr>
-                <w:rFonts w:ascii="Times New Roman" w:hAnsi="Times New Roman" w:cs="Times New Roman"/>
-                <w:sz w:val="32"/>
-                <w:szCs w:val="32"/>
-                <w:lang w:val="en-US"/>
-              </w:rPr>
-              <w:t xml:space="preserve"> initialization</w:t>
-            </w:r>
+              <w:t xml:space="preserve">Make </w:t>
+            </w:r>
+            <w:proofErr w:type="spellStart"/>
+            <w:r>
+              <w:rPr>
+                <w:rFonts w:ascii="Times New Roman" w:hAnsi="Times New Roman" w:cs="Times New Roman"/>
+                <w:sz w:val="32"/>
+                <w:szCs w:val="32"/>
+                <w:lang w:val="en-US"/>
+              </w:rPr>
+              <w:t>Dockerfile</w:t>
+            </w:r>
+            <w:proofErr w:type="spellEnd"/>
           </w:p>
         </w:tc>
       </w:tr>
@@ -1470,7 +1565,7 @@
                 <w:szCs w:val="32"/>
                 <w:lang w:val="en-US"/>
               </w:rPr>
-              <w:t>7</w:t>
+              <w:t>8</w:t>
             </w:r>
           </w:p>
         </w:tc>
@@ -1495,7 +1590,7 @@
                 <w:szCs w:val="32"/>
                 <w:lang w:val="en-US"/>
               </w:rPr>
-              <w:t>Make Dockerfile</w:t>
+              <w:t>Make docker-compose</w:t>
             </w:r>
           </w:p>
         </w:tc>
@@ -1522,7 +1617,7 @@
                 <w:szCs w:val="32"/>
                 <w:lang w:val="en-US"/>
               </w:rPr>
-              <w:t>8</w:t>
+              <w:t>9</w:t>
             </w:r>
           </w:p>
         </w:tc>
@@ -1547,7 +1642,25 @@
                 <w:szCs w:val="32"/>
                 <w:lang w:val="en-US"/>
               </w:rPr>
-              <w:t>Make docker-compose</w:t>
+              <w:t xml:space="preserve">Make </w:t>
+            </w:r>
+            <w:r>
+              <w:rPr>
+                <w:rFonts w:ascii="Times New Roman" w:hAnsi="Times New Roman" w:cs="Times New Roman"/>
+                <w:sz w:val="32"/>
+                <w:szCs w:val="32"/>
+                <w:lang w:val="en-US"/>
+              </w:rPr>
+              <w:t>33</w:t>
+            </w:r>
+            <w:r>
+              <w:rPr>
+                <w:rFonts w:ascii="Times New Roman" w:hAnsi="Times New Roman" w:cs="Times New Roman"/>
+                <w:sz w:val="32"/>
+                <w:szCs w:val="32"/>
+                <w:lang w:val="en-US"/>
+              </w:rPr>
+              <w:t xml:space="preserve"> unit tests</w:t>
             </w:r>
           </w:p>
         </w:tc>
@@ -1574,7 +1687,7 @@
                 <w:szCs w:val="32"/>
                 <w:lang w:val="en-US"/>
               </w:rPr>
-              <w:t>9</w:t>
+              <w:t>10</w:t>
             </w:r>
           </w:p>
         </w:tc>
@@ -1599,7 +1712,7 @@
                 <w:szCs w:val="32"/>
                 <w:lang w:val="en-US"/>
               </w:rPr>
-              <w:t>Make * unit tests</w:t>
+              <w:t>Manage mostly on Backend</w:t>
             </w:r>
           </w:p>
         </w:tc>
@@ -1626,7 +1739,7 @@
                 <w:szCs w:val="32"/>
                 <w:lang w:val="en-US"/>
               </w:rPr>
-              <w:t>10</w:t>
+              <w:t>11</w:t>
             </w:r>
           </w:p>
         </w:tc>
@@ -1651,7 +1764,7 @@
                 <w:szCs w:val="32"/>
                 <w:lang w:val="en-US"/>
               </w:rPr>
-              <w:t>Manage mostly on Backend</w:t>
+              <w:t>Draw CI pipeline and Heroku Structure</w:t>
             </w:r>
           </w:p>
         </w:tc>
@@ -1678,7 +1791,7 @@
                 <w:szCs w:val="32"/>
                 <w:lang w:val="en-US"/>
               </w:rPr>
-              <w:t>11</w:t>
+              <w:t>12</w:t>
             </w:r>
           </w:p>
         </w:tc>
@@ -1703,7 +1816,16 @@
                 <w:szCs w:val="32"/>
                 <w:lang w:val="en-US"/>
               </w:rPr>
-              <w:t>Draw CI pipeline and Heroku Structure</w:t>
+              <w:t xml:space="preserve">Add Log4J </w:t>
+            </w:r>
+            <w:r>
+              <w:rPr>
+                <w:rFonts w:ascii="Times New Roman" w:hAnsi="Times New Roman" w:cs="Times New Roman"/>
+                <w:sz w:val="32"/>
+                <w:szCs w:val="32"/>
+                <w:lang w:val="en-US"/>
+              </w:rPr>
+              <w:t>to our project</w:t>
             </w:r>
           </w:p>
         </w:tc>
@@ -1730,7 +1852,7 @@
                 <w:szCs w:val="32"/>
                 <w:lang w:val="en-US"/>
               </w:rPr>
-              <w:t>12</w:t>
+              <w:t>13</w:t>
             </w:r>
           </w:p>
         </w:tc>
@@ -1755,16 +1877,7 @@
                 <w:szCs w:val="32"/>
                 <w:lang w:val="en-US"/>
               </w:rPr>
-              <w:t xml:space="preserve">Add Log4J </w:t>
-            </w:r>
-            <w:r>
-              <w:rPr>
-                <w:rFonts w:ascii="Times New Roman" w:hAnsi="Times New Roman" w:cs="Times New Roman"/>
-                <w:sz w:val="32"/>
-                <w:szCs w:val="32"/>
-                <w:lang w:val="en-US"/>
-              </w:rPr>
-              <w:t>to our project</w:t>
+              <w:t>Add Kubernetes for load balancing</w:t>
             </w:r>
           </w:p>
         </w:tc>
@@ -1791,7 +1904,7 @@
                 <w:szCs w:val="32"/>
                 <w:lang w:val="en-US"/>
               </w:rPr>
-              <w:t>13</w:t>
+              <w:t>14</w:t>
             </w:r>
           </w:p>
         </w:tc>
@@ -1816,7 +1929,25 @@
                 <w:szCs w:val="32"/>
                 <w:lang w:val="en-US"/>
               </w:rPr>
-              <w:t>Add Kubernetes for load balancing</w:t>
+              <w:t>Write and e</w:t>
+            </w:r>
+            <w:r>
+              <w:rPr>
+                <w:rFonts w:ascii="Times New Roman" w:hAnsi="Times New Roman" w:cs="Times New Roman"/>
+                <w:sz w:val="32"/>
+                <w:szCs w:val="32"/>
+                <w:lang w:val="en-US"/>
+              </w:rPr>
+              <w:t>dit the README file</w:t>
+            </w:r>
+            <w:r>
+              <w:rPr>
+                <w:rFonts w:ascii="Times New Roman" w:hAnsi="Times New Roman" w:cs="Times New Roman"/>
+                <w:sz w:val="32"/>
+                <w:szCs w:val="32"/>
+                <w:lang w:val="en-US"/>
+              </w:rPr>
+              <w:t xml:space="preserve"> for both 3 branches and milestone 3</w:t>
             </w:r>
           </w:p>
         </w:tc>
@@ -1843,7 +1974,7 @@
                 <w:szCs w:val="32"/>
                 <w:lang w:val="en-US"/>
               </w:rPr>
-              <w:t>14</w:t>
+              <w:t>15</w:t>
             </w:r>
           </w:p>
         </w:tc>
@@ -1868,22 +1999,124 @@
                 <w:szCs w:val="32"/>
                 <w:lang w:val="en-US"/>
               </w:rPr>
-              <w:t>Edit the README file</w:t>
+              <w:t xml:space="preserve">Deploy </w:t>
+            </w:r>
+            <w:proofErr w:type="spellStart"/>
+            <w:r>
+              <w:rPr>
+                <w:rFonts w:ascii="Times New Roman" w:hAnsi="Times New Roman" w:cs="Times New Roman"/>
+                <w:sz w:val="32"/>
+                <w:szCs w:val="32"/>
+                <w:lang w:val="en-US"/>
+              </w:rPr>
+              <w:t>BackEnd</w:t>
+            </w:r>
+            <w:proofErr w:type="spellEnd"/>
+            <w:r>
+              <w:rPr>
+                <w:rFonts w:ascii="Times New Roman" w:hAnsi="Times New Roman" w:cs="Times New Roman"/>
+                <w:sz w:val="32"/>
+                <w:szCs w:val="32"/>
+                <w:lang w:val="en-US"/>
+              </w:rPr>
+              <w:t xml:space="preserve"> to Heroku</w:t>
+            </w:r>
+          </w:p>
+        </w:tc>
+      </w:tr>
+      <w:tr>
+        <w:tc>
+          <w:tcPr>
+            <w:tcW w:w="355" w:type="dxa"/>
+          </w:tcPr>
+          <w:p>
+            <w:pPr>
+              <w:jc w:val="center"/>
+              <w:rPr>
+                <w:rFonts w:ascii="Times New Roman" w:hAnsi="Times New Roman" w:cs="Times New Roman"/>
+                <w:sz w:val="32"/>
+                <w:szCs w:val="32"/>
+                <w:lang w:val="en-US"/>
+              </w:rPr>
+            </w:pPr>
+            <w:r>
+              <w:rPr>
+                <w:rFonts w:ascii="Times New Roman" w:hAnsi="Times New Roman" w:cs="Times New Roman"/>
+                <w:sz w:val="32"/>
+                <w:szCs w:val="32"/>
+                <w:lang w:val="en-US"/>
+              </w:rPr>
+              <w:t>16</w:t>
+            </w:r>
+          </w:p>
+        </w:tc>
+        <w:tc>
+          <w:tcPr>
+            <w:tcW w:w="8661" w:type="dxa"/>
+          </w:tcPr>
+          <w:p>
+            <w:pPr>
+              <w:jc w:val="both"/>
+              <w:rPr>
+                <w:rFonts w:ascii="Times New Roman" w:hAnsi="Times New Roman" w:cs="Times New Roman"/>
+                <w:sz w:val="32"/>
+                <w:szCs w:val="32"/>
+                <w:lang w:val="en-US"/>
+              </w:rPr>
+            </w:pPr>
+            <w:r>
+              <w:rPr>
+                <w:rFonts w:ascii="Times New Roman" w:hAnsi="Times New Roman" w:cs="Times New Roman"/>
+                <w:sz w:val="32"/>
+                <w:szCs w:val="32"/>
+                <w:lang w:val="en-US"/>
+              </w:rPr>
+              <w:t xml:space="preserve">Deploy </w:t>
+            </w:r>
+            <w:proofErr w:type="spellStart"/>
+            <w:r>
+              <w:rPr>
+                <w:rFonts w:ascii="Times New Roman" w:hAnsi="Times New Roman" w:cs="Times New Roman"/>
+                <w:sz w:val="32"/>
+                <w:szCs w:val="32"/>
+                <w:lang w:val="en-US"/>
+              </w:rPr>
+              <w:t>FrontEnd</w:t>
+            </w:r>
+            <w:proofErr w:type="spellEnd"/>
+            <w:r>
+              <w:rPr>
+                <w:rFonts w:ascii="Times New Roman" w:hAnsi="Times New Roman" w:cs="Times New Roman"/>
+                <w:sz w:val="32"/>
+                <w:szCs w:val="32"/>
+                <w:lang w:val="en-US"/>
+              </w:rPr>
+              <w:t xml:space="preserve"> to </w:t>
+            </w:r>
+            <w:proofErr w:type="spellStart"/>
+            <w:r>
+              <w:rPr>
+                <w:rFonts w:ascii="Times New Roman" w:hAnsi="Times New Roman" w:cs="Times New Roman"/>
+                <w:sz w:val="32"/>
+                <w:szCs w:val="32"/>
+                <w:lang w:val="en-US"/>
+              </w:rPr>
+              <w:t>CodeMagic</w:t>
+            </w:r>
+            <w:proofErr w:type="spellEnd"/>
+            <w:r>
+              <w:rPr>
+                <w:rFonts w:ascii="Times New Roman" w:hAnsi="Times New Roman" w:cs="Times New Roman"/>
+                <w:sz w:val="32"/>
+                <w:szCs w:val="32"/>
+                <w:lang w:val="en-US"/>
+              </w:rPr>
+              <w:t>, create a deploy branch as well on GitHub</w:t>
             </w:r>
           </w:p>
         </w:tc>
       </w:tr>
     </w:tbl>
-    <w:p>
-      <w:pPr>
-        <w:rPr>
-          <w:rFonts w:ascii="Times New Roman" w:hAnsi="Times New Roman" w:cs="Times New Roman"/>
-          <w:sz w:val="32"/>
-          <w:szCs w:val="32"/>
-          <w:lang w:val="en-US"/>
-        </w:rPr>
-      </w:pPr>
-    </w:p>
     <w:p>
       <w:pPr>
         <w:rPr>
@@ -2630,16 +2863,6 @@
     </w:p>
     <w:p>
       <w:pPr>
-        <w:rPr>
-          <w:rFonts w:ascii="Times New Roman" w:hAnsi="Times New Roman" w:cs="Times New Roman"/>
-          <w:sz w:val="32"/>
-          <w:szCs w:val="32"/>
-          <w:lang w:val="en-US"/>
-        </w:rPr>
-      </w:pPr>
-    </w:p>
-    <w:p>
-      <w:pPr>
         <w:pBdr>
           <w:top w:val="single" w:sz="4" w:space="1" w:color="auto"/>
           <w:left w:val="single" w:sz="4" w:space="4" w:color="auto"/>
@@ -3810,7 +4033,27 @@
                 <w:szCs w:val="32"/>
                 <w:lang w:val="en-US"/>
               </w:rPr>
-              <w:t>Create Github Repo Commit Graph</w:t>
+              <w:t xml:space="preserve">Create </w:t>
+            </w:r>
+            <w:proofErr w:type="spellStart"/>
+            <w:r>
+              <w:rPr>
+                <w:rFonts w:ascii="Times New Roman" w:hAnsi="Times New Roman" w:cs="Times New Roman"/>
+                <w:sz w:val="32"/>
+                <w:szCs w:val="32"/>
+                <w:lang w:val="en-US"/>
+              </w:rPr>
+              <w:t>Github</w:t>
+            </w:r>
+            <w:proofErr w:type="spellEnd"/>
+            <w:r>
+              <w:rPr>
+                <w:rFonts w:ascii="Times New Roman" w:hAnsi="Times New Roman" w:cs="Times New Roman"/>
+                <w:sz w:val="32"/>
+                <w:szCs w:val="32"/>
+                <w:lang w:val="en-US"/>
+              </w:rPr>
+              <w:t xml:space="preserve"> Repo Commit Graph</w:t>
             </w:r>
           </w:p>
         </w:tc>
@@ -3960,7 +4203,27 @@
                 <w:szCs w:val="32"/>
                 <w:lang w:val="en-US"/>
               </w:rPr>
-              <w:t>Added a appointment table to MySQL database</w:t>
+              <w:t xml:space="preserve">Added </w:t>
+            </w:r>
+            <w:proofErr w:type="spellStart"/>
+            <w:r>
+              <w:rPr>
+                <w:rFonts w:ascii="Times New Roman" w:hAnsi="Times New Roman" w:cs="Times New Roman"/>
+                <w:sz w:val="32"/>
+                <w:szCs w:val="32"/>
+                <w:lang w:val="en-US"/>
+              </w:rPr>
+              <w:t>a</w:t>
+            </w:r>
+            <w:proofErr w:type="spellEnd"/>
+            <w:r>
+              <w:rPr>
+                <w:rFonts w:ascii="Times New Roman" w:hAnsi="Times New Roman" w:cs="Times New Roman"/>
+                <w:sz w:val="32"/>
+                <w:szCs w:val="32"/>
+                <w:lang w:val="en-US"/>
+              </w:rPr>
+              <w:t xml:space="preserve"> appointment table to MySQL database</w:t>
             </w:r>
           </w:p>
         </w:tc>
@@ -4012,7 +4275,27 @@
                 <w:szCs w:val="32"/>
                 <w:lang w:val="en-US"/>
               </w:rPr>
-              <w:t>Implemented controller, repository, dao, model for Availability</w:t>
+              <w:t xml:space="preserve">Implemented controller, repository, </w:t>
+            </w:r>
+            <w:proofErr w:type="spellStart"/>
+            <w:r>
+              <w:rPr>
+                <w:rFonts w:ascii="Times New Roman" w:hAnsi="Times New Roman" w:cs="Times New Roman"/>
+                <w:sz w:val="32"/>
+                <w:szCs w:val="32"/>
+                <w:lang w:val="en-US"/>
+              </w:rPr>
+              <w:t>dao</w:t>
+            </w:r>
+            <w:proofErr w:type="spellEnd"/>
+            <w:r>
+              <w:rPr>
+                <w:rFonts w:ascii="Times New Roman" w:hAnsi="Times New Roman" w:cs="Times New Roman"/>
+                <w:sz w:val="32"/>
+                <w:szCs w:val="32"/>
+                <w:lang w:val="en-US"/>
+              </w:rPr>
+              <w:t>, model for Availability</w:t>
             </w:r>
           </w:p>
         </w:tc>

</xml_diff>